<commit_message>
ajout gestion auto fenetres (fichier)
</commit_message>
<xml_diff>
--- a/TP3.docx
+++ b/TP3.docx
@@ -4,7 +4,7 @@
   <w:body>
     <w:p>
       <w:pPr>
-        <w:pStyle w:val="Corpsdetexte"/>
+        <w:pStyle w:val="BodyText"/>
         <w:spacing w:line="20" w:lineRule="exact"/>
         <w:ind w:left="167"/>
         <w:rPr>
@@ -50,7 +50,7 @@
           <v:shape id="_x0000_i1025" type="#_x0000_t75" alt="" style="width:238.8pt;height:40.8pt;mso-width-percent:0;mso-height-percent:0;mso-width-percent:0;mso-height-percent:0" o:ole="">
             <v:imagedata r:id="rId8" o:title=""/>
           </v:shape>
-          <o:OLEObject Type="Embed" ProgID="Package" ShapeID="_x0000_i1025" DrawAspect="Content" ObjectID="_1675256840" r:id="rId9"/>
+          <o:OLEObject Type="Embed" ProgID="Package" ShapeID="_x0000_i1025" DrawAspect="Content" ObjectID="_1675599901" r:id="rId9"/>
         </w:object>
       </w:r>
       <w:r>
@@ -137,7 +137,7 @@
     </w:p>
     <w:p>
       <w:pPr>
-        <w:pStyle w:val="Corpsdetexte"/>
+        <w:pStyle w:val="BodyText"/>
         <w:spacing w:before="6"/>
         <w:rPr>
           <w:rFonts w:ascii="Times New Roman"/>
@@ -218,7 +218,7 @@
     </w:p>
     <w:p>
       <w:pPr>
-        <w:pStyle w:val="Corpsdetexte"/>
+        <w:pStyle w:val="BodyText"/>
         <w:spacing w:before="11"/>
         <w:rPr>
           <w:rFonts w:ascii="Palatino Linotype"/>
@@ -306,7 +306,7 @@
     </w:p>
     <w:p>
       <w:pPr>
-        <w:pStyle w:val="Corpsdetexte"/>
+        <w:pStyle w:val="BodyText"/>
         <w:tabs>
           <w:tab w:val="left" w:pos="8595"/>
         </w:tabs>
@@ -397,7 +397,7 @@
     </w:p>
     <w:p>
       <w:pPr>
-        <w:pStyle w:val="Corpsdetexte"/>
+        <w:pStyle w:val="BodyText"/>
         <w:spacing w:before="4"/>
         <w:rPr>
           <w:sz w:val="21"/>
@@ -484,7 +484,7 @@
     </w:p>
     <w:p>
       <w:pPr>
-        <w:pStyle w:val="Corpsdetexte"/>
+        <w:pStyle w:val="BodyText"/>
         <w:spacing w:before="10"/>
         <w:rPr>
           <w:lang w:val="fr-CA"/>
@@ -540,7 +540,7 @@
     </w:p>
     <w:p>
       <w:pPr>
-        <w:pStyle w:val="Paragraphedeliste"/>
+        <w:pStyle w:val="ListParagraph"/>
         <w:numPr>
           <w:ilvl w:val="0"/>
           <w:numId w:val="6"/>
@@ -581,7 +581,7 @@
     </w:p>
     <w:p>
       <w:pPr>
-        <w:pStyle w:val="Paragraphedeliste"/>
+        <w:pStyle w:val="ListParagraph"/>
         <w:numPr>
           <w:ilvl w:val="0"/>
           <w:numId w:val="6"/>
@@ -610,7 +610,7 @@
     </w:p>
     <w:p>
       <w:pPr>
-        <w:pStyle w:val="Paragraphedeliste"/>
+        <w:pStyle w:val="ListParagraph"/>
         <w:numPr>
           <w:ilvl w:val="0"/>
           <w:numId w:val="6"/>
@@ -651,7 +651,7 @@
     </w:p>
     <w:p>
       <w:pPr>
-        <w:pStyle w:val="Paragraphedeliste"/>
+        <w:pStyle w:val="ListParagraph"/>
         <w:numPr>
           <w:ilvl w:val="0"/>
           <w:numId w:val="6"/>
@@ -686,7 +686,7 @@
     </w:p>
     <w:p>
       <w:pPr>
-        <w:pStyle w:val="Paragraphedeliste"/>
+        <w:pStyle w:val="ListParagraph"/>
         <w:numPr>
           <w:ilvl w:val="0"/>
           <w:numId w:val="6"/>
@@ -814,7 +814,7 @@
     </w:p>
     <w:p>
       <w:pPr>
-        <w:pStyle w:val="Titre1"/>
+        <w:pStyle w:val="Heading1"/>
         <w:numPr>
           <w:ilvl w:val="0"/>
           <w:numId w:val="5"/>
@@ -988,15 +988,32 @@
         </w:rPr>
         <w:t xml:space="preserve"> (</w:t>
       </w:r>
-      <w:hyperlink r:id="rId10" w:history="1">
-        <w:r>
-          <w:rPr>
-            <w:rStyle w:val="Lienhypertexte"/>
-            <w:lang w:val="fr-CA"/>
-          </w:rPr>
-          <w:t>https://www.home-assistant.io</w:t>
-        </w:r>
-      </w:hyperlink>
+      <w:r>
+        <w:fldChar w:fldCharType="begin"/>
+      </w:r>
+      <w:r>
+        <w:rPr>
+          <w:lang w:val="fr-CA"/>
+        </w:rPr>
+        <w:instrText xml:space="preserve"> HYPERLINK "https://www.home-assistant.io" </w:instrText>
+      </w:r>
+      <w:r>
+        <w:fldChar w:fldCharType="separate"/>
+      </w:r>
+      <w:r>
+        <w:rPr>
+          <w:rStyle w:val="Hyperlink"/>
+          <w:lang w:val="fr-CA"/>
+        </w:rPr>
+        <w:t>https://www.home-assistant.io</w:t>
+      </w:r>
+      <w:r>
+        <w:rPr>
+          <w:rStyle w:val="Hyperlink"/>
+          <w:lang w:val="fr-CA"/>
+        </w:rPr>
+        <w:fldChar w:fldCharType="end"/>
+      </w:r>
       <w:r>
         <w:rPr>
           <w:lang w:val="fr-CA"/>
@@ -1021,15 +1038,32 @@
         </w:rPr>
         <w:t xml:space="preserve"> (</w:t>
       </w:r>
-      <w:hyperlink r:id="rId11" w:history="1">
-        <w:r>
-          <w:rPr>
-            <w:rStyle w:val="Lienhypertexte"/>
-            <w:lang w:val="fr-CA"/>
-          </w:rPr>
-          <w:t>https://www.domoticz.com</w:t>
-        </w:r>
-      </w:hyperlink>
+      <w:r>
+        <w:fldChar w:fldCharType="begin"/>
+      </w:r>
+      <w:r>
+        <w:rPr>
+          <w:lang w:val="fr-CA"/>
+        </w:rPr>
+        <w:instrText xml:space="preserve"> HYPERLINK "https://www.domoticz.com" </w:instrText>
+      </w:r>
+      <w:r>
+        <w:fldChar w:fldCharType="separate"/>
+      </w:r>
+      <w:r>
+        <w:rPr>
+          <w:rStyle w:val="Hyperlink"/>
+          <w:lang w:val="fr-CA"/>
+        </w:rPr>
+        <w:t>https://www.domoticz.com</w:t>
+      </w:r>
+      <w:r>
+        <w:rPr>
+          <w:rStyle w:val="Hyperlink"/>
+          <w:lang w:val="fr-CA"/>
+        </w:rPr>
+        <w:fldChar w:fldCharType="end"/>
+      </w:r>
       <w:r>
         <w:rPr>
           <w:lang w:val="fr-CA"/>
@@ -1082,7 +1116,7 @@
     </w:p>
     <w:p>
       <w:pPr>
-        <w:pStyle w:val="Paragraphedeliste"/>
+        <w:pStyle w:val="ListParagraph"/>
         <w:numPr>
           <w:ilvl w:val="0"/>
           <w:numId w:val="23"/>
@@ -1100,7 +1134,7 @@
     </w:p>
     <w:p>
       <w:pPr>
-        <w:pStyle w:val="Paragraphedeliste"/>
+        <w:pStyle w:val="ListParagraph"/>
         <w:numPr>
           <w:ilvl w:val="0"/>
           <w:numId w:val="23"/>
@@ -1118,7 +1152,7 @@
     </w:p>
     <w:p>
       <w:pPr>
-        <w:pStyle w:val="Paragraphedeliste"/>
+        <w:pStyle w:val="ListParagraph"/>
         <w:numPr>
           <w:ilvl w:val="0"/>
           <w:numId w:val="23"/>
@@ -1136,7 +1170,7 @@
     </w:p>
     <w:p>
       <w:pPr>
-        <w:pStyle w:val="Paragraphedeliste"/>
+        <w:pStyle w:val="ListParagraph"/>
         <w:numPr>
           <w:ilvl w:val="0"/>
           <w:numId w:val="23"/>
@@ -1154,7 +1188,7 @@
     </w:p>
     <w:p>
       <w:pPr>
-        <w:pStyle w:val="Paragraphedeliste"/>
+        <w:pStyle w:val="ListParagraph"/>
         <w:numPr>
           <w:ilvl w:val="0"/>
           <w:numId w:val="23"/>
@@ -1172,7 +1206,7 @@
     </w:p>
     <w:p>
       <w:pPr>
-        <w:pStyle w:val="Paragraphedeliste"/>
+        <w:pStyle w:val="ListParagraph"/>
         <w:numPr>
           <w:ilvl w:val="0"/>
           <w:numId w:val="23"/>
@@ -1190,7 +1224,7 @@
     </w:p>
     <w:p>
       <w:pPr>
-        <w:pStyle w:val="Paragraphedeliste"/>
+        <w:pStyle w:val="ListParagraph"/>
         <w:numPr>
           <w:ilvl w:val="0"/>
           <w:numId w:val="23"/>
@@ -1246,10 +1280,10 @@
                     <pic:cNvPicPr/>
                   </pic:nvPicPr>
                   <pic:blipFill>
-                    <a:blip r:embed="rId12">
+                    <a:blip r:embed="rId10">
                       <a:extLst>
                         <a:ext uri="{96DAC541-7B7A-43D3-8B79-37D633B846F1}">
-                          <asvg:svgBlip xmlns:asvg="http://schemas.microsoft.com/office/drawing/2016/SVG/main" r:embed="rId13"/>
+                          <asvg:svgBlip xmlns:asvg="http://schemas.microsoft.com/office/drawing/2016/SVG/main" r:embed="rId11"/>
                         </a:ext>
                       </a:extLst>
                     </a:blip>
@@ -1275,7 +1309,7 @@
     </w:p>
     <w:p>
       <w:pPr>
-        <w:pStyle w:val="Titre1"/>
+        <w:pStyle w:val="Heading1"/>
         <w:numPr>
           <w:ilvl w:val="0"/>
           <w:numId w:val="5"/>
@@ -1356,7 +1390,7 @@
     </w:p>
     <w:p>
       <w:pPr>
-        <w:pStyle w:val="Paragraphedeliste"/>
+        <w:pStyle w:val="ListParagraph"/>
         <w:numPr>
           <w:ilvl w:val="0"/>
           <w:numId w:val="14"/>
@@ -1404,7 +1438,7 @@
     </w:p>
     <w:p>
       <w:pPr>
-        <w:pStyle w:val="Paragraphedeliste"/>
+        <w:pStyle w:val="ListParagraph"/>
         <w:numPr>
           <w:ilvl w:val="0"/>
           <w:numId w:val="15"/>
@@ -1412,11 +1446,13 @@
         <w:spacing w:before="0"/>
         <w:ind w:left="1434" w:hanging="357"/>
         <w:rPr>
-          <w:lang w:val="fr-CA"/>
-        </w:rPr>
-      </w:pPr>
-      <w:r>
-        <w:rPr>
+          <w:color w:val="00B050"/>
+          <w:lang w:val="fr-CA"/>
+        </w:rPr>
+      </w:pPr>
+      <w:r>
+        <w:rPr>
+          <w:color w:val="00B050"/>
           <w:lang w:val="fr-CA"/>
         </w:rPr>
         <w:t>Contexte du projet</w:t>
@@ -1424,7 +1460,7 @@
     </w:p>
     <w:p>
       <w:pPr>
-        <w:pStyle w:val="Paragraphedeliste"/>
+        <w:pStyle w:val="ListParagraph"/>
         <w:numPr>
           <w:ilvl w:val="0"/>
           <w:numId w:val="15"/>
@@ -1432,23 +1468,27 @@
         <w:spacing w:before="0"/>
         <w:ind w:left="1434" w:hanging="357"/>
         <w:rPr>
-          <w:lang w:val="fr-CA"/>
-        </w:rPr>
-      </w:pPr>
-      <w:r>
-        <w:rPr>
+          <w:color w:val="00B050"/>
+          <w:lang w:val="fr-CA"/>
+        </w:rPr>
+      </w:pPr>
+      <w:r>
+        <w:rPr>
+          <w:color w:val="00B050"/>
           <w:lang w:val="fr-CA"/>
         </w:rPr>
         <w:t>P</w:t>
       </w:r>
       <w:r>
         <w:rPr>
+          <w:color w:val="00B050"/>
           <w:lang w:val="fr-CA"/>
         </w:rPr>
         <w:t xml:space="preserve">lanification, attribution </w:t>
       </w:r>
       <w:r>
         <w:rPr>
+          <w:color w:val="00B050"/>
           <w:lang w:val="fr-CA"/>
         </w:rPr>
         <w:t>des tâches</w:t>
@@ -1456,7 +1496,7 @@
     </w:p>
     <w:p>
       <w:pPr>
-        <w:pStyle w:val="Paragraphedeliste"/>
+        <w:pStyle w:val="ListParagraph"/>
         <w:numPr>
           <w:ilvl w:val="0"/>
           <w:numId w:val="15"/>
@@ -1464,17 +1504,20 @@
         <w:spacing w:before="0"/>
         <w:ind w:left="1434" w:hanging="357"/>
         <w:rPr>
-          <w:lang w:val="fr-CA"/>
-        </w:rPr>
-      </w:pPr>
-      <w:r>
-        <w:rPr>
+          <w:color w:val="00B050"/>
+          <w:lang w:val="fr-CA"/>
+        </w:rPr>
+      </w:pPr>
+      <w:r>
+        <w:rPr>
+          <w:color w:val="00B050"/>
           <w:lang w:val="fr-CA"/>
         </w:rPr>
         <w:t xml:space="preserve">La forme pourra être un texte explicatif ou un schéma hiérarchique des différentes étapes du </w:t>
       </w:r>
       <w:r>
         <w:rPr>
+          <w:color w:val="00B050"/>
           <w:lang w:val="fr-CA"/>
         </w:rPr>
         <w:t>projet</w:t>
@@ -1482,7 +1525,7 @@
     </w:p>
     <w:p>
       <w:pPr>
-        <w:pStyle w:val="Paragraphedeliste"/>
+        <w:pStyle w:val="ListParagraph"/>
         <w:numPr>
           <w:ilvl w:val="0"/>
           <w:numId w:val="15"/>
@@ -1490,11 +1533,13 @@
         <w:spacing w:before="0"/>
         <w:ind w:left="1434" w:hanging="357"/>
         <w:rPr>
-          <w:lang w:val="fr-CA"/>
-        </w:rPr>
-      </w:pPr>
-      <w:r>
-        <w:rPr>
+          <w:color w:val="00B050"/>
+          <w:lang w:val="fr-CA"/>
+        </w:rPr>
+      </w:pPr>
+      <w:r>
+        <w:rPr>
+          <w:color w:val="00B050"/>
           <w:lang w:val="fr-CA"/>
         </w:rPr>
         <w:t>Diagramme structurel ou de classes</w:t>
@@ -1502,7 +1547,7 @@
     </w:p>
     <w:p>
       <w:pPr>
-        <w:pStyle w:val="Paragraphedeliste"/>
+        <w:pStyle w:val="ListParagraph"/>
         <w:numPr>
           <w:ilvl w:val="0"/>
           <w:numId w:val="15"/>
@@ -1510,23 +1555,27 @@
         <w:spacing w:before="0"/>
         <w:ind w:left="1434" w:hanging="357"/>
         <w:rPr>
-          <w:lang w:val="fr-CA"/>
-        </w:rPr>
-      </w:pPr>
-      <w:r>
-        <w:rPr>
+          <w:color w:val="00B050"/>
+          <w:lang w:val="fr-CA"/>
+        </w:rPr>
+      </w:pPr>
+      <w:r>
+        <w:rPr>
+          <w:color w:val="00B050"/>
           <w:lang w:val="fr-CA"/>
         </w:rPr>
         <w:t>Inventaire des pièces</w:t>
       </w:r>
       <w:r>
         <w:rPr>
+          <w:color w:val="00B050"/>
           <w:lang w:val="fr-CA"/>
         </w:rPr>
         <w:t> : estimation des coûts des pièces</w:t>
       </w:r>
       <w:r>
         <w:rPr>
+          <w:color w:val="00B050"/>
           <w:lang w:val="fr-CA"/>
         </w:rPr>
         <w:t xml:space="preserve">  Nico</w:t>
@@ -1534,7 +1583,7 @@
     </w:p>
     <w:p>
       <w:pPr>
-        <w:pStyle w:val="Paragraphedeliste"/>
+        <w:pStyle w:val="ListParagraph"/>
         <w:numPr>
           <w:ilvl w:val="0"/>
           <w:numId w:val="15"/>
@@ -1542,29 +1591,34 @@
         <w:spacing w:before="0"/>
         <w:ind w:left="1434" w:hanging="357"/>
         <w:rPr>
-          <w:lang w:val="fr-CA"/>
-        </w:rPr>
-      </w:pPr>
-      <w:r>
-        <w:rPr>
+          <w:color w:val="FF0000"/>
+          <w:lang w:val="fr-CA"/>
+        </w:rPr>
+      </w:pPr>
+      <w:r>
+        <w:rPr>
+          <w:color w:val="FF0000"/>
           <w:lang w:val="fr-CA"/>
         </w:rPr>
         <w:t xml:space="preserve">Estimation énergétique : durée de vie des </w:t>
       </w:r>
       <w:r>
         <w:rPr>
+          <w:color w:val="FF0000"/>
           <w:lang w:val="fr-CA"/>
         </w:rPr>
         <w:t>batteries</w:t>
       </w:r>
       <w:r>
         <w:rPr>
+          <w:color w:val="FF0000"/>
           <w:lang w:val="fr-CA"/>
         </w:rPr>
         <w:t xml:space="preserve"> / consommation si sur secteur</w:t>
       </w:r>
       <w:r>
         <w:rPr>
+          <w:color w:val="FF0000"/>
           <w:lang w:val="fr-CA"/>
         </w:rPr>
         <w:t xml:space="preserve">  Nico</w:t>
@@ -1572,7 +1626,7 @@
     </w:p>
     <w:p>
       <w:pPr>
-        <w:pStyle w:val="Paragraphedeliste"/>
+        <w:pStyle w:val="ListParagraph"/>
         <w:numPr>
           <w:ilvl w:val="0"/>
           <w:numId w:val="15"/>
@@ -1585,60 +1639,75 @@
       </w:pPr>
       <w:r>
         <w:rPr>
+          <w:color w:val="FFC000"/>
           <w:lang w:val="fr-CA"/>
         </w:rPr>
         <w:t>Schéma technique avec explications</w:t>
       </w:r>
       <w:r>
         <w:rPr>
-          <w:lang w:val="fr-CA"/>
-        </w:rPr>
-        <w:t xml:space="preserve">  Nico</w:t>
-      </w:r>
-    </w:p>
-    <w:p>
-      <w:pPr>
-        <w:pStyle w:val="Paragraphedeliste"/>
+          <w:color w:val="FFC000"/>
+          <w:lang w:val="fr-CA"/>
+        </w:rPr>
+        <w:t xml:space="preserve">  </w:t>
+      </w:r>
+      <w:r>
+        <w:rPr>
+          <w:lang w:val="fr-CA"/>
+        </w:rPr>
+        <w:t>Nico</w:t>
+      </w:r>
+    </w:p>
+    <w:p>
+      <w:pPr>
+        <w:pStyle w:val="ListParagraph"/>
         <w:numPr>
           <w:ilvl w:val="0"/>
           <w:numId w:val="14"/>
         </w:numPr>
         <w:rPr>
-          <w:lang w:val="fr-CA"/>
-        </w:rPr>
-      </w:pPr>
-      <w:r>
-        <w:rPr>
+          <w:color w:val="FFC000"/>
+          <w:lang w:val="fr-CA"/>
+        </w:rPr>
+      </w:pPr>
+      <w:r>
+        <w:rPr>
+          <w:color w:val="FFC000"/>
           <w:lang w:val="fr-CA"/>
         </w:rPr>
         <w:t xml:space="preserve">Registre </w:t>
       </w:r>
       <w:r>
         <w:rPr>
+          <w:color w:val="FFC000"/>
           <w:lang w:val="fr-CA"/>
         </w:rPr>
         <w:t xml:space="preserve">des heures </w:t>
       </w:r>
       <w:r>
         <w:rPr>
+          <w:color w:val="FFC000"/>
           <w:lang w:val="fr-CA"/>
         </w:rPr>
         <w:t xml:space="preserve">consacrées au </w:t>
       </w:r>
       <w:r>
         <w:rPr>
+          <w:color w:val="FFC000"/>
           <w:lang w:val="fr-CA"/>
         </w:rPr>
         <w:t>projet</w:t>
       </w:r>
       <w:r>
         <w:rPr>
+          <w:color w:val="FFC000"/>
           <w:lang w:val="fr-CA"/>
         </w:rPr>
         <w:t xml:space="preserve"> </w:t>
       </w:r>
       <w:r>
         <w:rPr>
+          <w:color w:val="FFC000"/>
           <w:lang w:val="fr-CA"/>
         </w:rPr>
         <w:t>(5%)</w:t>
@@ -1646,7 +1715,7 @@
     </w:p>
     <w:p>
       <w:pPr>
-        <w:pStyle w:val="Paragraphedeliste"/>
+        <w:pStyle w:val="ListParagraph"/>
         <w:ind w:left="720" w:firstLine="0"/>
         <w:rPr>
           <w:lang w:val="fr-CA"/>
@@ -1685,17 +1754,19 @@
     </w:p>
     <w:p>
       <w:pPr>
-        <w:pStyle w:val="Paragraphedeliste"/>
+        <w:pStyle w:val="ListParagraph"/>
         <w:numPr>
           <w:ilvl w:val="0"/>
           <w:numId w:val="14"/>
         </w:numPr>
         <w:rPr>
-          <w:lang w:val="fr-CA"/>
-        </w:rPr>
-      </w:pPr>
-      <w:r>
-        <w:rPr>
+          <w:color w:val="FF0000"/>
+          <w:lang w:val="fr-CA"/>
+        </w:rPr>
+      </w:pPr>
+      <w:r>
+        <w:rPr>
+          <w:color w:val="FF0000"/>
           <w:lang w:val="fr-CA"/>
         </w:rPr>
         <w:t>Vidéo de 5 minutes illustrant le fonctionnement (15%)</w:t>
@@ -1703,7 +1774,7 @@
     </w:p>
     <w:p>
       <w:pPr>
-        <w:pStyle w:val="Paragraphedeliste"/>
+        <w:pStyle w:val="ListParagraph"/>
         <w:numPr>
           <w:ilvl w:val="1"/>
           <w:numId w:val="14"/>
@@ -1721,7 +1792,7 @@
     </w:p>
     <w:p>
       <w:pPr>
-        <w:pStyle w:val="Paragraphedeliste"/>
+        <w:pStyle w:val="ListParagraph"/>
         <w:numPr>
           <w:ilvl w:val="1"/>
           <w:numId w:val="14"/>
@@ -1739,7 +1810,7 @@
     </w:p>
     <w:p>
       <w:pPr>
-        <w:pStyle w:val="Paragraphedeliste"/>
+        <w:pStyle w:val="ListParagraph"/>
         <w:numPr>
           <w:ilvl w:val="1"/>
           <w:numId w:val="14"/>
@@ -1757,29 +1828,33 @@
     </w:p>
     <w:p>
       <w:pPr>
-        <w:pStyle w:val="Paragraphedeliste"/>
+        <w:pStyle w:val="ListParagraph"/>
         <w:numPr>
           <w:ilvl w:val="0"/>
           <w:numId w:val="14"/>
         </w:numPr>
         <w:rPr>
-          <w:lang w:val="fr-CA"/>
-        </w:rPr>
-      </w:pPr>
-      <w:r>
-        <w:rPr>
+          <w:color w:val="FFC000"/>
+          <w:lang w:val="fr-CA"/>
+        </w:rPr>
+      </w:pPr>
+      <w:r>
+        <w:rPr>
+          <w:color w:val="FFC000"/>
           <w:lang w:val="fr-CA"/>
         </w:rPr>
         <w:t>Code (</w:t>
       </w:r>
       <w:r>
         <w:rPr>
+          <w:color w:val="FFC000"/>
           <w:lang w:val="fr-CA"/>
         </w:rPr>
         <w:t>20</w:t>
       </w:r>
       <w:r>
         <w:rPr>
+          <w:color w:val="FFC000"/>
           <w:lang w:val="fr-CA"/>
         </w:rPr>
         <w:t>%)</w:t>
@@ -1787,7 +1862,7 @@
     </w:p>
     <w:p>
       <w:pPr>
-        <w:pStyle w:val="Paragraphedeliste"/>
+        <w:pStyle w:val="ListParagraph"/>
         <w:numPr>
           <w:ilvl w:val="1"/>
           <w:numId w:val="14"/>
@@ -1805,7 +1880,7 @@
     </w:p>
     <w:p>
       <w:pPr>
-        <w:pStyle w:val="Paragraphedeliste"/>
+        <w:pStyle w:val="ListParagraph"/>
         <w:numPr>
           <w:ilvl w:val="1"/>
           <w:numId w:val="14"/>
@@ -1823,7 +1898,7 @@
     </w:p>
     <w:p>
       <w:pPr>
-        <w:pStyle w:val="Paragraphedeliste"/>
+        <w:pStyle w:val="ListParagraph"/>
         <w:numPr>
           <w:ilvl w:val="1"/>
           <w:numId w:val="14"/>
@@ -1841,7 +1916,7 @@
     </w:p>
     <w:p>
       <w:pPr>
-        <w:pStyle w:val="Paragraphedeliste"/>
+        <w:pStyle w:val="ListParagraph"/>
         <w:numPr>
           <w:ilvl w:val="1"/>
           <w:numId w:val="14"/>
@@ -1859,7 +1934,7 @@
     </w:p>
     <w:p>
       <w:pPr>
-        <w:pStyle w:val="Paragraphedeliste"/>
+        <w:pStyle w:val="ListParagraph"/>
         <w:numPr>
           <w:ilvl w:val="0"/>
           <w:numId w:val="14"/>
@@ -1889,17 +1964,19 @@
     </w:p>
     <w:p>
       <w:pPr>
-        <w:pStyle w:val="Paragraphedeliste"/>
+        <w:pStyle w:val="ListParagraph"/>
         <w:numPr>
           <w:ilvl w:val="1"/>
           <w:numId w:val="14"/>
         </w:numPr>
         <w:rPr>
-          <w:lang w:val="fr-CA"/>
-        </w:rPr>
-      </w:pPr>
-      <w:r>
-        <w:rPr>
+          <w:color w:val="FF0000"/>
+          <w:lang w:val="fr-CA"/>
+        </w:rPr>
+      </w:pPr>
+      <w:r>
+        <w:rPr>
+          <w:color w:val="FF0000"/>
           <w:lang w:val="fr-CA"/>
         </w:rPr>
         <w:t>Manuel d’utilisation</w:t>
@@ -1907,7 +1984,7 @@
     </w:p>
     <w:p>
       <w:pPr>
-        <w:pStyle w:val="Paragraphedeliste"/>
+        <w:pStyle w:val="ListParagraph"/>
         <w:numPr>
           <w:ilvl w:val="1"/>
           <w:numId w:val="14"/>
@@ -1926,17 +2003,19 @@
     </w:p>
     <w:p>
       <w:pPr>
-        <w:pStyle w:val="Paragraphedeliste"/>
+        <w:pStyle w:val="ListParagraph"/>
         <w:numPr>
           <w:ilvl w:val="1"/>
           <w:numId w:val="14"/>
         </w:numPr>
         <w:rPr>
-          <w:lang w:val="fr-CA"/>
-        </w:rPr>
-      </w:pPr>
-      <w:r>
-        <w:rPr>
+          <w:color w:val="FF0000"/>
+          <w:lang w:val="fr-CA"/>
+        </w:rPr>
+      </w:pPr>
+      <w:r>
+        <w:rPr>
+          <w:color w:val="FF0000"/>
           <w:lang w:val="fr-CA"/>
         </w:rPr>
         <w:t>Consommation électrique</w:t>
@@ -1944,7 +2023,7 @@
     </w:p>
     <w:p>
       <w:pPr>
-        <w:pStyle w:val="Paragraphedeliste"/>
+        <w:pStyle w:val="ListParagraph"/>
         <w:numPr>
           <w:ilvl w:val="0"/>
           <w:numId w:val="14"/>
@@ -1962,7 +2041,7 @@
     </w:p>
     <w:p>
       <w:pPr>
-        <w:pStyle w:val="Paragraphedeliste"/>
+        <w:pStyle w:val="ListParagraph"/>
         <w:numPr>
           <w:ilvl w:val="1"/>
           <w:numId w:val="14"/>
@@ -1980,7 +2059,7 @@
     </w:p>
     <w:p>
       <w:pPr>
-        <w:pStyle w:val="Paragraphedeliste"/>
+        <w:pStyle w:val="ListParagraph"/>
         <w:numPr>
           <w:ilvl w:val="1"/>
           <w:numId w:val="14"/>
@@ -1998,7 +2077,7 @@
     </w:p>
     <w:p>
       <w:pPr>
-        <w:pStyle w:val="Paragraphedeliste"/>
+        <w:pStyle w:val="ListParagraph"/>
         <w:numPr>
           <w:ilvl w:val="1"/>
           <w:numId w:val="14"/>
@@ -2016,15 +2095,15 @@
     </w:p>
     <w:p>
       <w:pPr>
-        <w:pStyle w:val="Corpsdetexte"/>
-        <w:rPr>
-          <w:lang w:val="fr-CA"/>
-        </w:rPr>
-      </w:pPr>
-    </w:p>
-    <w:p>
-      <w:pPr>
-        <w:pStyle w:val="Corpsdetexte"/>
+        <w:pStyle w:val="BodyText"/>
+        <w:rPr>
+          <w:lang w:val="fr-CA"/>
+        </w:rPr>
+      </w:pPr>
+    </w:p>
+    <w:p>
+      <w:pPr>
+        <w:pStyle w:val="BodyText"/>
         <w:rPr>
           <w:lang w:val="fr-CA"/>
         </w:rPr>
@@ -2038,7 +2117,7 @@
     </w:p>
     <w:p>
       <w:pPr>
-        <w:pStyle w:val="Titre1"/>
+        <w:pStyle w:val="Heading1"/>
         <w:numPr>
           <w:ilvl w:val="0"/>
           <w:numId w:val="5"/>
@@ -2060,7 +2139,7 @@
     </w:p>
     <w:p>
       <w:pPr>
-        <w:pStyle w:val="Corpsdetexte"/>
+        <w:pStyle w:val="BodyText"/>
         <w:ind w:left="720"/>
         <w:rPr>
           <w:lang w:val="fr-CA"/>
@@ -2069,7 +2148,7 @@
     </w:p>
     <w:p>
       <w:pPr>
-        <w:pStyle w:val="Corpsdetexte"/>
+        <w:pStyle w:val="BodyText"/>
         <w:numPr>
           <w:ilvl w:val="0"/>
           <w:numId w:val="22"/>
@@ -2087,7 +2166,7 @@
     </w:p>
     <w:p>
       <w:pPr>
-        <w:pStyle w:val="Corpsdetexte"/>
+        <w:pStyle w:val="BodyText"/>
         <w:numPr>
           <w:ilvl w:val="0"/>
           <w:numId w:val="22"/>
@@ -2105,7 +2184,7 @@
     </w:p>
     <w:p>
       <w:pPr>
-        <w:pStyle w:val="Corpsdetexte"/>
+        <w:pStyle w:val="BodyText"/>
         <w:numPr>
           <w:ilvl w:val="0"/>
           <w:numId w:val="22"/>
@@ -2123,7 +2202,7 @@
     </w:p>
     <w:p>
       <w:pPr>
-        <w:pStyle w:val="Corpsdetexte"/>
+        <w:pStyle w:val="BodyText"/>
         <w:numPr>
           <w:ilvl w:val="0"/>
           <w:numId w:val="22"/>
@@ -2147,7 +2226,7 @@
     </w:p>
     <w:p>
       <w:pPr>
-        <w:pStyle w:val="Corpsdetexte"/>
+        <w:pStyle w:val="BodyText"/>
         <w:numPr>
           <w:ilvl w:val="0"/>
           <w:numId w:val="22"/>
@@ -2177,23 +2256,23 @@
     </w:p>
     <w:p>
       <w:pPr>
-        <w:pStyle w:val="Corpsdetexte"/>
-        <w:rPr>
-          <w:lang w:val="fr-CA"/>
-        </w:rPr>
-      </w:pPr>
-    </w:p>
-    <w:p>
-      <w:pPr>
-        <w:pStyle w:val="Corpsdetexte"/>
-        <w:rPr>
-          <w:lang w:val="fr-CA"/>
-        </w:rPr>
-      </w:pPr>
-    </w:p>
-    <w:p>
-      <w:pPr>
-        <w:pStyle w:val="Titre1"/>
+        <w:pStyle w:val="BodyText"/>
+        <w:rPr>
+          <w:lang w:val="fr-CA"/>
+        </w:rPr>
+      </w:pPr>
+    </w:p>
+    <w:p>
+      <w:pPr>
+        <w:pStyle w:val="BodyText"/>
+        <w:rPr>
+          <w:lang w:val="fr-CA"/>
+        </w:rPr>
+      </w:pPr>
+    </w:p>
+    <w:p>
+      <w:pPr>
+        <w:pStyle w:val="Heading1"/>
         <w:numPr>
           <w:ilvl w:val="0"/>
           <w:numId w:val="5"/>
@@ -2216,7 +2295,7 @@
     </w:p>
     <w:p>
       <w:pPr>
-        <w:pStyle w:val="Paragraphedeliste"/>
+        <w:pStyle w:val="ListParagraph"/>
         <w:numPr>
           <w:ilvl w:val="0"/>
           <w:numId w:val="20"/>
@@ -2231,15 +2310,32 @@
         </w:rPr>
         <w:t xml:space="preserve">Économie d’énergie : </w:t>
       </w:r>
-      <w:hyperlink r:id="rId14" w:history="1">
-        <w:r>
-          <w:rPr>
-            <w:rStyle w:val="Lienhypertexte"/>
-            <w:lang w:val="fr-CA"/>
-          </w:rPr>
-          <w:t>https://lastminuteengineers.com/esp32-sleep-modes-power-consumption/</w:t>
-        </w:r>
-      </w:hyperlink>
+      <w:r>
+        <w:fldChar w:fldCharType="begin"/>
+      </w:r>
+      <w:r>
+        <w:rPr>
+          <w:lang w:val="fr-CA"/>
+        </w:rPr>
+        <w:instrText xml:space="preserve"> HYPERLINK "https://lastminuteengineers.com/esp32-sleep-modes-power-consumption/" </w:instrText>
+      </w:r>
+      <w:r>
+        <w:fldChar w:fldCharType="separate"/>
+      </w:r>
+      <w:r>
+        <w:rPr>
+          <w:rStyle w:val="Hyperlink"/>
+          <w:lang w:val="fr-CA"/>
+        </w:rPr>
+        <w:t>https://lastminuteengineers.com/esp32-sleep-modes-power-consumption/</w:t>
+      </w:r>
+      <w:r>
+        <w:rPr>
+          <w:rStyle w:val="Hyperlink"/>
+          <w:lang w:val="fr-CA"/>
+        </w:rPr>
+        <w:fldChar w:fldCharType="end"/>
+      </w:r>
       <w:r>
         <w:rPr>
           <w:lang w:val="fr-CA"/>
@@ -2249,7 +2345,7 @@
     </w:p>
     <w:p>
       <w:pPr>
-        <w:pStyle w:val="Paragraphedeliste"/>
+        <w:pStyle w:val="ListParagraph"/>
         <w:numPr>
           <w:ilvl w:val="0"/>
           <w:numId w:val="20"/>
@@ -2264,15 +2360,29 @@
         </w:rPr>
         <w:t xml:space="preserve">Wifi manager : </w:t>
       </w:r>
-      <w:hyperlink r:id="rId15" w:history="1">
-        <w:r>
-          <w:rPr>
-            <w:rStyle w:val="Lienhypertexte"/>
-            <w:lang w:val="fr-CA"/>
-          </w:rPr>
-          <w:t>https://github.com/khoih-prog/ESP_WiFiManager</w:t>
-        </w:r>
-      </w:hyperlink>
+      <w:r>
+        <w:fldChar w:fldCharType="begin"/>
+      </w:r>
+      <w:r>
+        <w:instrText xml:space="preserve"> HYPERLINK "https://github.com/khoih-prog/ESP_WiFiManager" </w:instrText>
+      </w:r>
+      <w:r>
+        <w:fldChar w:fldCharType="separate"/>
+      </w:r>
+      <w:r>
+        <w:rPr>
+          <w:rStyle w:val="Hyperlink"/>
+          <w:lang w:val="fr-CA"/>
+        </w:rPr>
+        <w:t>https://github.com/khoih-prog/ESP_WiFiManager</w:t>
+      </w:r>
+      <w:r>
+        <w:rPr>
+          <w:rStyle w:val="Hyperlink"/>
+          <w:lang w:val="fr-CA"/>
+        </w:rPr>
+        <w:fldChar w:fldCharType="end"/>
+      </w:r>
       <w:r>
         <w:rPr>
           <w:lang w:val="fr-CA"/>
@@ -2282,7 +2392,7 @@
     </w:p>
     <w:p>
       <w:pPr>
-        <w:pStyle w:val="Paragraphedeliste"/>
+        <w:pStyle w:val="ListParagraph"/>
         <w:numPr>
           <w:ilvl w:val="0"/>
           <w:numId w:val="20"/>
@@ -2309,15 +2419,29 @@
         </w:rPr>
         <w:t xml:space="preserve">tier MQTT : </w:t>
       </w:r>
-      <w:hyperlink r:id="rId16" w:history="1">
-        <w:r>
-          <w:rPr>
-            <w:rStyle w:val="Lienhypertexte"/>
-            <w:lang w:val="fr-CA"/>
-          </w:rPr>
-          <w:t>https://mosquitto.org</w:t>
-        </w:r>
-      </w:hyperlink>
+      <w:r>
+        <w:fldChar w:fldCharType="begin"/>
+      </w:r>
+      <w:r>
+        <w:instrText xml:space="preserve"> HYPERLINK "https://mosquitto.org" </w:instrText>
+      </w:r>
+      <w:r>
+        <w:fldChar w:fldCharType="separate"/>
+      </w:r>
+      <w:r>
+        <w:rPr>
+          <w:rStyle w:val="Hyperlink"/>
+          <w:lang w:val="fr-CA"/>
+        </w:rPr>
+        <w:t>https://mosquitto.org</w:t>
+      </w:r>
+      <w:r>
+        <w:rPr>
+          <w:rStyle w:val="Hyperlink"/>
+          <w:lang w:val="fr-CA"/>
+        </w:rPr>
+        <w:fldChar w:fldCharType="end"/>
+      </w:r>
       <w:r>
         <w:rPr>
           <w:lang w:val="fr-CA"/>
@@ -2327,22 +2451,27 @@
     </w:p>
     <w:p>
       <w:pPr>
-        <w:pStyle w:val="Paragraphedeliste"/>
+        <w:pStyle w:val="ListParagraph"/>
         <w:numPr>
           <w:ilvl w:val="0"/>
           <w:numId w:val="20"/>
         </w:numPr>
       </w:pPr>
       <w:r>
-        <w:t>Home assistant :</w:t>
-      </w:r>
+        <w:t xml:space="preserve">Home </w:t>
+      </w:r>
+      <w:proofErr w:type="gramStart"/>
+      <w:r>
+        <w:t>assistant :</w:t>
+      </w:r>
+      <w:proofErr w:type="gramEnd"/>
       <w:r>
         <w:t xml:space="preserve"> </w:t>
       </w:r>
-      <w:hyperlink r:id="rId17" w:history="1">
+      <w:hyperlink r:id="rId12" w:history="1">
         <w:r>
           <w:rPr>
-            <w:rStyle w:val="Lienhypertexte"/>
+            <w:rStyle w:val="Hyperlink"/>
           </w:rPr>
           <w:t>https://www.home-assistant.io</w:t>
         </w:r>
@@ -2356,7 +2485,7 @@
     </w:p>
     <w:p>
       <w:pPr>
-        <w:pStyle w:val="Paragraphedeliste"/>
+        <w:pStyle w:val="ListParagraph"/>
         <w:numPr>
           <w:ilvl w:val="1"/>
           <w:numId w:val="20"/>
@@ -2371,15 +2500,32 @@
         </w:rPr>
         <w:t xml:space="preserve">Coutier MQTT : </w:t>
       </w:r>
-      <w:hyperlink r:id="rId18" w:history="1">
-        <w:r>
-          <w:rPr>
-            <w:rStyle w:val="Lienhypertexte"/>
-            <w:lang w:val="fr-CA"/>
-          </w:rPr>
-          <w:t>https://www.home-assistant.io/docs/mqtt/broker</w:t>
-        </w:r>
-      </w:hyperlink>
+      <w:r>
+        <w:fldChar w:fldCharType="begin"/>
+      </w:r>
+      <w:r>
+        <w:rPr>
+          <w:lang w:val="fr-CA"/>
+        </w:rPr>
+        <w:instrText xml:space="preserve"> HYPERLINK "https://www.home-assistant.io/docs/mqtt/broker" </w:instrText>
+      </w:r>
+      <w:r>
+        <w:fldChar w:fldCharType="separate"/>
+      </w:r>
+      <w:r>
+        <w:rPr>
+          <w:rStyle w:val="Hyperlink"/>
+          <w:lang w:val="fr-CA"/>
+        </w:rPr>
+        <w:t>https://www.home-assistant.io/docs/mqtt/broker</w:t>
+      </w:r>
+      <w:r>
+        <w:rPr>
+          <w:rStyle w:val="Hyperlink"/>
+          <w:lang w:val="fr-CA"/>
+        </w:rPr>
+        <w:fldChar w:fldCharType="end"/>
+      </w:r>
       <w:r>
         <w:rPr>
           <w:lang w:val="fr-CA"/>
@@ -2389,22 +2535,29 @@
     </w:p>
     <w:p>
       <w:pPr>
-        <w:pStyle w:val="Paragraphedeliste"/>
+        <w:pStyle w:val="ListParagraph"/>
         <w:numPr>
           <w:ilvl w:val="0"/>
           <w:numId w:val="20"/>
         </w:numPr>
       </w:pPr>
-      <w:r>
-        <w:t>Domoticz :</w:t>
-      </w:r>
+      <w:proofErr w:type="spellStart"/>
+      <w:proofErr w:type="gramStart"/>
+      <w:r>
+        <w:t>Domoticz</w:t>
+      </w:r>
+      <w:proofErr w:type="spellEnd"/>
+      <w:r>
+        <w:t> :</w:t>
+      </w:r>
+      <w:proofErr w:type="gramEnd"/>
       <w:r>
         <w:t xml:space="preserve"> </w:t>
       </w:r>
-      <w:hyperlink r:id="rId19" w:history="1">
+      <w:hyperlink r:id="rId13" w:history="1">
         <w:r>
           <w:rPr>
-            <w:rStyle w:val="Lienhypertexte"/>
+            <w:rStyle w:val="Hyperlink"/>
           </w:rPr>
           <w:t>https://www.domoticz.com</w:t>
         </w:r>
@@ -2415,19 +2568,24 @@
     </w:p>
     <w:p>
       <w:pPr>
-        <w:pStyle w:val="Paragraphedeliste"/>
+        <w:pStyle w:val="ListParagraph"/>
         <w:numPr>
           <w:ilvl w:val="0"/>
           <w:numId w:val="20"/>
         </w:numPr>
       </w:pPr>
-      <w:r>
-        <w:t xml:space="preserve">Blynk : </w:t>
-      </w:r>
-      <w:hyperlink r:id="rId20" w:history="1">
+      <w:proofErr w:type="gramStart"/>
+      <w:r>
+        <w:t>Blynk :</w:t>
+      </w:r>
+      <w:proofErr w:type="gramEnd"/>
+      <w:r>
+        <w:t xml:space="preserve"> </w:t>
+      </w:r>
+      <w:hyperlink r:id="rId14" w:history="1">
         <w:r>
           <w:rPr>
-            <w:rStyle w:val="Lienhypertexte"/>
+            <w:rStyle w:val="Hyperlink"/>
           </w:rPr>
           <w:t>https://blynk.io/</w:t>
         </w:r>
@@ -2438,12 +2596,12 @@
     </w:p>
     <w:p>
       <w:pPr>
-        <w:pStyle w:val="Titre1"/>
+        <w:pStyle w:val="Heading1"/>
       </w:pPr>
     </w:p>
     <w:sectPr>
-      <w:headerReference w:type="default" r:id="rId21"/>
-      <w:footerReference w:type="default" r:id="rId22"/>
+      <w:headerReference w:type="default" r:id="rId15"/>
+      <w:footerReference w:type="default" r:id="rId16"/>
       <w:type w:val="continuous"/>
       <w:pgSz w:w="12240" w:h="15840"/>
       <w:pgMar w:top="640" w:right="1240" w:bottom="700" w:left="1240" w:header="335" w:footer="515" w:gutter="0"/>
@@ -2477,7 +2635,7 @@
 <w:ftr xmlns:wpc="http://schemas.microsoft.com/office/word/2010/wordprocessingCanvas" xmlns:cx="http://schemas.microsoft.com/office/drawing/2014/chartex" xmlns:cx1="http://schemas.microsoft.com/office/drawing/2015/9/8/chartex" xmlns:cx2="http://schemas.microsoft.com/office/drawing/2015/10/21/chartex" xmlns:cx3="http://schemas.microsoft.com/office/drawing/2016/5/9/chartex" xmlns:cx4="http://schemas.microsoft.com/office/drawing/2016/5/10/chartex" xmlns:cx5="http://schemas.microsoft.com/office/drawing/2016/5/11/chartex" xmlns:cx6="http://schemas.microsoft.com/office/drawing/2016/5/12/chartex" xmlns:cx7="http://schemas.microsoft.com/office/drawing/2016/5/13/chartex" xmlns:cx8="http://schemas.microsoft.com/office/drawing/2016/5/14/chartex" xmlns:mc="http://schemas.openxmlformats.org/markup-compatibility/2006" xmlns:aink="http://schemas.microsoft.com/office/drawing/2016/ink" xmlns:am3d="http://schemas.microsoft.com/office/drawing/2017/model3d" xmlns:o="urn:schemas-microsoft-com:office:office" xmlns:r="http://schemas.openxmlformats.org/officeDocument/2006/relationships" xmlns:m="http://schemas.openxmlformats.org/officeDocument/2006/math" xmlns:v="urn:schemas-microsoft-com:vml" xmlns:wp14="http://schemas.microsoft.com/office/word/2010/wordprocessingDrawing" xmlns:wp="http://schemas.openxmlformats.org/drawingml/2006/wordprocessingDrawing" xmlns:w10="urn:schemas-microsoft-com:office:word" xmlns:w="http://schemas.openxmlformats.org/wordprocessingml/2006/main" xmlns:w14="http://schemas.microsoft.com/office/word/2010/wordml" xmlns:w15="http://schemas.microsoft.com/office/word/2012/wordml" xmlns:w16cex="http://schemas.microsoft.com/office/word/2018/wordml/cex" xmlns:w16cid="http://schemas.microsoft.com/office/word/2016/wordml/cid" xmlns:w16="http://schemas.microsoft.com/office/word/2018/wordml" xmlns:w16se="http://schemas.microsoft.com/office/word/2015/wordml/symex" xmlns:wpg="http://schemas.microsoft.com/office/word/2010/wordprocessingGroup" xmlns:wpi="http://schemas.microsoft.com/office/word/2010/wordprocessingInk" xmlns:wne="http://schemas.microsoft.com/office/word/2006/wordml" xmlns:wps="http://schemas.microsoft.com/office/word/2010/wordprocessingShape" mc:Ignorable="w14 w15 w16se w16cid w16 w16cex wp14">
   <w:p>
     <w:pPr>
-      <w:pStyle w:val="Pieddepage"/>
+      <w:pStyle w:val="Footer"/>
       <w:pBdr>
         <w:top w:val="thinThickSmallGap" w:sz="24" w:space="1" w:color="622423" w:themeColor="accent2" w:themeShade="7F"/>
       </w:pBdr>
@@ -2531,7 +2689,7 @@
   </w:p>
   <w:p>
     <w:pPr>
-      <w:pStyle w:val="Pieddepage"/>
+      <w:pStyle w:val="Footer"/>
       <w:rPr>
         <w:lang w:val="fr-CA"/>
       </w:rPr>
@@ -2563,7 +2721,7 @@
 <w:hdr xmlns:wpc="http://schemas.microsoft.com/office/word/2010/wordprocessingCanvas" xmlns:cx="http://schemas.microsoft.com/office/drawing/2014/chartex" xmlns:cx1="http://schemas.microsoft.com/office/drawing/2015/9/8/chartex" xmlns:cx2="http://schemas.microsoft.com/office/drawing/2015/10/21/chartex" xmlns:cx3="http://schemas.microsoft.com/office/drawing/2016/5/9/chartex" xmlns:cx4="http://schemas.microsoft.com/office/drawing/2016/5/10/chartex" xmlns:cx5="http://schemas.microsoft.com/office/drawing/2016/5/11/chartex" xmlns:cx6="http://schemas.microsoft.com/office/drawing/2016/5/12/chartex" xmlns:cx7="http://schemas.microsoft.com/office/drawing/2016/5/13/chartex" xmlns:cx8="http://schemas.microsoft.com/office/drawing/2016/5/14/chartex" xmlns:mc="http://schemas.openxmlformats.org/markup-compatibility/2006" xmlns:aink="http://schemas.microsoft.com/office/drawing/2016/ink" xmlns:am3d="http://schemas.microsoft.com/office/drawing/2017/model3d" xmlns:o="urn:schemas-microsoft-com:office:office" xmlns:r="http://schemas.openxmlformats.org/officeDocument/2006/relationships" xmlns:m="http://schemas.openxmlformats.org/officeDocument/2006/math" xmlns:v="urn:schemas-microsoft-com:vml" xmlns:wp14="http://schemas.microsoft.com/office/word/2010/wordprocessingDrawing" xmlns:wp="http://schemas.openxmlformats.org/drawingml/2006/wordprocessingDrawing" xmlns:w10="urn:schemas-microsoft-com:office:word" xmlns:w="http://schemas.openxmlformats.org/wordprocessingml/2006/main" xmlns:w14="http://schemas.microsoft.com/office/word/2010/wordml" xmlns:w15="http://schemas.microsoft.com/office/word/2012/wordml" xmlns:w16cex="http://schemas.microsoft.com/office/word/2018/wordml/cex" xmlns:w16cid="http://schemas.microsoft.com/office/word/2016/wordml/cid" xmlns:w16="http://schemas.microsoft.com/office/word/2018/wordml" xmlns:w16se="http://schemas.microsoft.com/office/word/2015/wordml/symex" xmlns:wpg="http://schemas.microsoft.com/office/word/2010/wordprocessingGroup" xmlns:wpi="http://schemas.microsoft.com/office/word/2010/wordprocessingInk" xmlns:wne="http://schemas.microsoft.com/office/word/2006/wordml" xmlns:wps="http://schemas.microsoft.com/office/word/2010/wordprocessingShape" mc:Ignorable="w14 w15 w16se w16cid w16 w16cex wp14">
   <w:p>
     <w:pPr>
-      <w:pStyle w:val="Corpsdetexte"/>
+      <w:pStyle w:val="BodyText"/>
       <w:spacing w:line="14" w:lineRule="auto"/>
       <w:rPr>
         <w:sz w:val="20"/>
@@ -2711,7 +2869,7 @@
                       <w:txbxContent>
                         <w:p>
                           <w:pPr>
-                            <w:pStyle w:val="Corpsdetexte"/>
+                            <w:pStyle w:val="BodyText"/>
                             <w:spacing w:before="51"/>
                             <w:ind w:left="20"/>
                             <w:rPr>
@@ -2749,13 +2907,13 @@
               <v:stroke joinstyle="miter"/>
               <v:path gradientshapeok="t" o:connecttype="rect"/>
             </v:shapetype>
-            <v:shape id="Text Box 2" o:spid="_x0000_s1026" type="#_x0000_t202" style="position:absolute;margin-left:69.85pt;margin-top:15.75pt;width:144.1pt;height:18pt;z-index:-22048;visibility:visible;mso-wrap-style:square;mso-width-percent:0;mso-height-percent:0;mso-wrap-distance-left:9pt;mso-wrap-distance-top:0;mso-wrap-distance-right:9pt;mso-wrap-distance-bottom:0;mso-position-horizontal:absolute;mso-position-horizontal-relative:page;mso-position-vertical:absolute;mso-position-vertical-relative:page;mso-width-percent:0;mso-height-percent:0;mso-width-relative:page;mso-height-relative:page;v-text-anchor:top" o:gfxdata="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" filled="f" stroked="f">
+            <v:shape id="Text Box 2" o:spid="_x0000_s1026" type="#_x0000_t202" style="position:absolute;margin-left:69.85pt;margin-top:15.75pt;width:144.1pt;height:18pt;z-index:-22048;visibility:visible;mso-wrap-style:square;mso-width-percent:0;mso-height-percent:0;mso-wrap-distance-left:9pt;mso-wrap-distance-top:0;mso-wrap-distance-right:9pt;mso-wrap-distance-bottom:0;mso-position-horizontal:absolute;mso-position-horizontal-relative:page;mso-position-vertical:absolute;mso-position-vertical-relative:page;mso-width-percent:0;mso-height-percent:0;mso-width-relative:page;mso-height-relative:page;v-text-anchor:top" o:gfxdata="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" filled="f" stroked="f">
               <v:path arrowok="t"/>
               <v:textbox inset="0,0,0,0">
                 <w:txbxContent>
                   <w:p>
                     <w:pPr>
-                      <w:pStyle w:val="Corpsdetexte"/>
+                      <w:pStyle w:val="BodyText"/>
                       <w:spacing w:before="51"/>
                       <w:ind w:left="20"/>
                       <w:rPr>
@@ -2843,7 +3001,7 @@
                       <w:txbxContent>
                         <w:p>
                           <w:pPr>
-                            <w:pStyle w:val="Corpsdetexte"/>
+                            <w:pStyle w:val="BodyText"/>
                             <w:spacing w:before="51"/>
                             <w:ind w:left="20"/>
                           </w:pPr>
@@ -2873,13 +3031,13 @@
         </mc:Choice>
         <mc:Fallback>
           <w:pict>
-            <v:shape w14:anchorId="6E116FBB" id="Text Box 1" o:spid="_x0000_s1027" type="#_x0000_t202" style="position:absolute;margin-left:482.9pt;margin-top:15.75pt;width:59.15pt;height:18pt;z-index:-22024;visibility:visible;mso-wrap-style:square;mso-width-percent:0;mso-height-percent:0;mso-wrap-distance-left:9pt;mso-wrap-distance-top:0;mso-wrap-distance-right:9pt;mso-wrap-distance-bottom:0;mso-position-horizontal:absolute;mso-position-horizontal-relative:page;mso-position-vertical:absolute;mso-position-vertical-relative:page;mso-width-percent:0;mso-height-percent:0;mso-width-relative:page;mso-height-relative:page;v-text-anchor:top" o:gfxdata="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" filled="f" stroked="f">
+            <v:shape w14:anchorId="6E116FBB" id="Text Box 1" o:spid="_x0000_s1027" type="#_x0000_t202" style="position:absolute;margin-left:482.9pt;margin-top:15.75pt;width:59.15pt;height:18pt;z-index:-22024;visibility:visible;mso-wrap-style:square;mso-width-percent:0;mso-height-percent:0;mso-wrap-distance-left:9pt;mso-wrap-distance-top:0;mso-wrap-distance-right:9pt;mso-wrap-distance-bottom:0;mso-position-horizontal:absolute;mso-position-horizontal-relative:page;mso-position-vertical:absolute;mso-position-vertical-relative:page;mso-width-percent:0;mso-height-percent:0;mso-width-relative:page;mso-height-relative:page;v-text-anchor:top" o:gfxdata="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" filled="f" stroked="f">
               <v:path arrowok="t"/>
               <v:textbox inset="0,0,0,0">
                 <w:txbxContent>
                   <w:p>
                     <w:pPr>
-                      <w:pStyle w:val="Corpsdetexte"/>
+                      <w:pStyle w:val="BodyText"/>
                       <w:spacing w:before="51"/>
                       <w:ind w:left="20"/>
                     </w:pPr>
@@ -5902,7 +6060,7 @@
       <w:rFonts w:ascii="Tahoma" w:eastAsia="Tahoma" w:hAnsi="Tahoma" w:cs="Tahoma"/>
     </w:rPr>
   </w:style>
-  <w:style w:type="paragraph" w:styleId="Titre1">
+  <w:style w:type="paragraph" w:styleId="Heading1">
     <w:name w:val="heading 1"/>
     <w:basedOn w:val="Normal"/>
     <w:uiPriority w:val="1"/>
@@ -5921,7 +6079,7 @@
       <w:szCs w:val="28"/>
     </w:rPr>
   </w:style>
-  <w:style w:type="paragraph" w:styleId="Titre2">
+  <w:style w:type="paragraph" w:styleId="Heading2">
     <w:name w:val="heading 2"/>
     <w:basedOn w:val="Normal"/>
     <w:uiPriority w:val="1"/>
@@ -5940,7 +6098,7 @@
       <w:szCs w:val="24"/>
     </w:rPr>
   </w:style>
-  <w:style w:type="paragraph" w:styleId="Titre3">
+  <w:style w:type="paragraph" w:styleId="Heading3">
     <w:name w:val="heading 3"/>
     <w:basedOn w:val="Normal"/>
     <w:uiPriority w:val="1"/>
@@ -5957,7 +6115,7 @@
       <w:bCs/>
     </w:rPr>
   </w:style>
-  <w:style w:type="paragraph" w:styleId="Titre4">
+  <w:style w:type="paragraph" w:styleId="Heading4">
     <w:name w:val="heading 4"/>
     <w:basedOn w:val="Normal"/>
     <w:uiPriority w:val="1"/>
@@ -5975,13 +6133,13 @@
       <w:i/>
     </w:rPr>
   </w:style>
-  <w:style w:type="character" w:default="1" w:styleId="Policepardfaut">
+  <w:style w:type="character" w:default="1" w:styleId="DefaultParagraphFont">
     <w:name w:val="Default Paragraph Font"/>
     <w:uiPriority w:val="1"/>
     <w:semiHidden/>
     <w:unhideWhenUsed/>
   </w:style>
-  <w:style w:type="table" w:default="1" w:styleId="TableauNormal">
+  <w:style w:type="table" w:default="1" w:styleId="TableNormal">
     <w:name w:val="Normal Table"/>
     <w:uiPriority w:val="99"/>
     <w:semiHidden/>
@@ -5996,14 +6154,14 @@
       </w:tblCellMar>
     </w:tblPr>
   </w:style>
-  <w:style w:type="numbering" w:default="1" w:styleId="Aucuneliste">
+  <w:style w:type="numbering" w:default="1" w:styleId="NoList">
     <w:name w:val="No List"/>
     <w:uiPriority w:val="99"/>
     <w:semiHidden/>
     <w:unhideWhenUsed/>
   </w:style>
-  <w:style w:type="table" w:customStyle="1" w:styleId="TableNormal">
-    <w:name w:val="Table Normal"/>
+  <w:style w:type="table" w:customStyle="1" w:styleId="TableNormal1">
+    <w:name w:val="Table Normal1"/>
     <w:uiPriority w:val="2"/>
     <w:semiHidden/>
     <w:unhideWhenUsed/>
@@ -6019,7 +6177,7 @@
       </w:tblCellMar>
     </w:tblPr>
   </w:style>
-  <w:style w:type="paragraph" w:styleId="TM1">
+  <w:style w:type="paragraph" w:styleId="TOC1">
     <w:name w:val="toc 1"/>
     <w:basedOn w:val="Normal"/>
     <w:uiPriority w:val="1"/>
@@ -6035,7 +6193,7 @@
       <w:bCs/>
     </w:rPr>
   </w:style>
-  <w:style w:type="paragraph" w:styleId="TM2">
+  <w:style w:type="paragraph" w:styleId="TOC2">
     <w:name w:val="toc 2"/>
     <w:basedOn w:val="Normal"/>
     <w:uiPriority w:val="1"/>
@@ -6046,7 +6204,7 @@
       <w:ind w:left="1006" w:hanging="502"/>
     </w:pPr>
   </w:style>
-  <w:style w:type="paragraph" w:styleId="TM3">
+  <w:style w:type="paragraph" w:styleId="TOC3">
     <w:name w:val="toc 3"/>
     <w:basedOn w:val="Normal"/>
     <w:uiPriority w:val="1"/>
@@ -6057,15 +6215,15 @@
       <w:ind w:left="1006"/>
     </w:pPr>
   </w:style>
-  <w:style w:type="paragraph" w:styleId="Corpsdetexte">
+  <w:style w:type="paragraph" w:styleId="BodyText">
     <w:name w:val="Body Text"/>
     <w:basedOn w:val="Normal"/>
-    <w:link w:val="CorpsdetexteCar"/>
+    <w:link w:val="BodyTextChar"/>
     <w:uiPriority w:val="1"/>
     <w:qFormat/>
     <w:rsid w:val="004B0085"/>
   </w:style>
-  <w:style w:type="paragraph" w:styleId="Paragraphedeliste">
+  <w:style w:type="paragraph" w:styleId="ListParagraph">
     <w:name w:val="List Paragraph"/>
     <w:basedOn w:val="Normal"/>
     <w:uiPriority w:val="1"/>
@@ -6086,10 +6244,10 @@
       <w:spacing w:before="25"/>
     </w:pPr>
   </w:style>
-  <w:style w:type="paragraph" w:styleId="En-tte">
+  <w:style w:type="paragraph" w:styleId="Header">
     <w:name w:val="header"/>
     <w:basedOn w:val="Normal"/>
-    <w:link w:val="En-tteCar"/>
+    <w:link w:val="HeaderChar"/>
     <w:uiPriority w:val="99"/>
     <w:unhideWhenUsed/>
     <w:rsid w:val="00B50478"/>
@@ -6100,20 +6258,20 @@
       </w:tabs>
     </w:pPr>
   </w:style>
-  <w:style w:type="character" w:customStyle="1" w:styleId="En-tteCar">
-    <w:name w:val="En-tête Car"/>
-    <w:basedOn w:val="Policepardfaut"/>
-    <w:link w:val="En-tte"/>
+  <w:style w:type="character" w:customStyle="1" w:styleId="HeaderChar">
+    <w:name w:val="Header Char"/>
+    <w:basedOn w:val="DefaultParagraphFont"/>
+    <w:link w:val="Header"/>
     <w:uiPriority w:val="99"/>
     <w:rsid w:val="00B50478"/>
     <w:rPr>
       <w:rFonts w:ascii="Tahoma" w:eastAsia="Tahoma" w:hAnsi="Tahoma" w:cs="Tahoma"/>
     </w:rPr>
   </w:style>
-  <w:style w:type="paragraph" w:styleId="Pieddepage">
+  <w:style w:type="paragraph" w:styleId="Footer">
     <w:name w:val="footer"/>
     <w:basedOn w:val="Normal"/>
-    <w:link w:val="PieddepageCar"/>
+    <w:link w:val="FooterChar"/>
     <w:uiPriority w:val="99"/>
     <w:unhideWhenUsed/>
     <w:rsid w:val="00B50478"/>
@@ -6124,20 +6282,20 @@
       </w:tabs>
     </w:pPr>
   </w:style>
-  <w:style w:type="character" w:customStyle="1" w:styleId="PieddepageCar">
-    <w:name w:val="Pied de page Car"/>
-    <w:basedOn w:val="Policepardfaut"/>
-    <w:link w:val="Pieddepage"/>
+  <w:style w:type="character" w:customStyle="1" w:styleId="FooterChar">
+    <w:name w:val="Footer Char"/>
+    <w:basedOn w:val="DefaultParagraphFont"/>
+    <w:link w:val="Footer"/>
     <w:uiPriority w:val="99"/>
     <w:rsid w:val="00B50478"/>
     <w:rPr>
       <w:rFonts w:ascii="Tahoma" w:eastAsia="Tahoma" w:hAnsi="Tahoma" w:cs="Tahoma"/>
     </w:rPr>
   </w:style>
-  <w:style w:type="paragraph" w:styleId="Notedebasdepage">
+  <w:style w:type="paragraph" w:styleId="FootnoteText">
     <w:name w:val="footnote text"/>
     <w:basedOn w:val="Normal"/>
-    <w:link w:val="NotedebasdepageCar"/>
+    <w:link w:val="FootnoteTextChar"/>
     <w:uiPriority w:val="99"/>
     <w:semiHidden/>
     <w:unhideWhenUsed/>
@@ -6147,10 +6305,10 @@
       <w:szCs w:val="20"/>
     </w:rPr>
   </w:style>
-  <w:style w:type="character" w:customStyle="1" w:styleId="NotedebasdepageCar">
-    <w:name w:val="Note de bas de page Car"/>
-    <w:basedOn w:val="Policepardfaut"/>
-    <w:link w:val="Notedebasdepage"/>
+  <w:style w:type="character" w:customStyle="1" w:styleId="FootnoteTextChar">
+    <w:name w:val="Footnote Text Char"/>
+    <w:basedOn w:val="DefaultParagraphFont"/>
+    <w:link w:val="FootnoteText"/>
     <w:uiPriority w:val="99"/>
     <w:semiHidden/>
     <w:rsid w:val="003277A3"/>
@@ -6160,9 +6318,9 @@
       <w:szCs w:val="20"/>
     </w:rPr>
   </w:style>
-  <w:style w:type="character" w:styleId="Appelnotedebasdep">
+  <w:style w:type="character" w:styleId="FootnoteReference">
     <w:name w:val="footnote reference"/>
-    <w:basedOn w:val="Policepardfaut"/>
+    <w:basedOn w:val="DefaultParagraphFont"/>
     <w:uiPriority w:val="99"/>
     <w:semiHidden/>
     <w:unhideWhenUsed/>
@@ -6171,10 +6329,10 @@
       <w:vertAlign w:val="superscript"/>
     </w:rPr>
   </w:style>
-  <w:style w:type="paragraph" w:styleId="Textedebulles">
+  <w:style w:type="paragraph" w:styleId="BalloonText">
     <w:name w:val="Balloon Text"/>
     <w:basedOn w:val="Normal"/>
-    <w:link w:val="TextedebullesCar"/>
+    <w:link w:val="BalloonTextChar"/>
     <w:uiPriority w:val="99"/>
     <w:semiHidden/>
     <w:unhideWhenUsed/>
@@ -6184,10 +6342,10 @@
       <w:szCs w:val="16"/>
     </w:rPr>
   </w:style>
-  <w:style w:type="character" w:customStyle="1" w:styleId="TextedebullesCar">
-    <w:name w:val="Texte de bulles Car"/>
-    <w:basedOn w:val="Policepardfaut"/>
-    <w:link w:val="Textedebulles"/>
+  <w:style w:type="character" w:customStyle="1" w:styleId="BalloonTextChar">
+    <w:name w:val="Balloon Text Char"/>
+    <w:basedOn w:val="DefaultParagraphFont"/>
+    <w:link w:val="BalloonText"/>
     <w:uiPriority w:val="99"/>
     <w:semiHidden/>
     <w:rsid w:val="004F666C"/>
@@ -6197,19 +6355,19 @@
       <w:szCs w:val="16"/>
     </w:rPr>
   </w:style>
-  <w:style w:type="character" w:customStyle="1" w:styleId="CorpsdetexteCar">
-    <w:name w:val="Corps de texte Car"/>
-    <w:basedOn w:val="Policepardfaut"/>
-    <w:link w:val="Corpsdetexte"/>
+  <w:style w:type="character" w:customStyle="1" w:styleId="BodyTextChar">
+    <w:name w:val="Body Text Char"/>
+    <w:basedOn w:val="DefaultParagraphFont"/>
+    <w:link w:val="BodyText"/>
     <w:uiPriority w:val="1"/>
     <w:rsid w:val="005E624D"/>
     <w:rPr>
       <w:rFonts w:ascii="Tahoma" w:eastAsia="Tahoma" w:hAnsi="Tahoma" w:cs="Tahoma"/>
     </w:rPr>
   </w:style>
-  <w:style w:type="character" w:styleId="Lienhypertexte">
+  <w:style w:type="character" w:styleId="Hyperlink">
     <w:name w:val="Hyperlink"/>
-    <w:basedOn w:val="Policepardfaut"/>
+    <w:basedOn w:val="DefaultParagraphFont"/>
     <w:uiPriority w:val="99"/>
     <w:unhideWhenUsed/>
     <w:rsid w:val="00736B50"/>
@@ -6238,9 +6396,9 @@
       <w:lang w:val="fr-CA" w:eastAsia="fr-CA"/>
     </w:rPr>
   </w:style>
-  <w:style w:type="character" w:styleId="Marquedecommentaire">
+  <w:style w:type="character" w:styleId="CommentReference">
     <w:name w:val="annotation reference"/>
-    <w:basedOn w:val="Policepardfaut"/>
+    <w:basedOn w:val="DefaultParagraphFont"/>
     <w:uiPriority w:val="99"/>
     <w:semiHidden/>
     <w:unhideWhenUsed/>
@@ -6250,10 +6408,10 @@
       <w:szCs w:val="16"/>
     </w:rPr>
   </w:style>
-  <w:style w:type="paragraph" w:styleId="Commentaire">
+  <w:style w:type="paragraph" w:styleId="CommentText">
     <w:name w:val="annotation text"/>
     <w:basedOn w:val="Normal"/>
-    <w:link w:val="CommentaireCar"/>
+    <w:link w:val="CommentTextChar"/>
     <w:uiPriority w:val="99"/>
     <w:semiHidden/>
     <w:unhideWhenUsed/>
@@ -6263,10 +6421,10 @@
       <w:szCs w:val="20"/>
     </w:rPr>
   </w:style>
-  <w:style w:type="character" w:customStyle="1" w:styleId="CommentaireCar">
-    <w:name w:val="Commentaire Car"/>
-    <w:basedOn w:val="Policepardfaut"/>
-    <w:link w:val="Commentaire"/>
+  <w:style w:type="character" w:customStyle="1" w:styleId="CommentTextChar">
+    <w:name w:val="Comment Text Char"/>
+    <w:basedOn w:val="DefaultParagraphFont"/>
+    <w:link w:val="CommentText"/>
     <w:uiPriority w:val="99"/>
     <w:semiHidden/>
     <w:rsid w:val="005F152D"/>
@@ -6276,11 +6434,11 @@
       <w:szCs w:val="20"/>
     </w:rPr>
   </w:style>
-  <w:style w:type="paragraph" w:styleId="Objetducommentaire">
+  <w:style w:type="paragraph" w:styleId="CommentSubject">
     <w:name w:val="annotation subject"/>
-    <w:basedOn w:val="Commentaire"/>
-    <w:next w:val="Commentaire"/>
-    <w:link w:val="ObjetducommentaireCar"/>
+    <w:basedOn w:val="CommentText"/>
+    <w:next w:val="CommentText"/>
+    <w:link w:val="CommentSubjectChar"/>
     <w:uiPriority w:val="99"/>
     <w:semiHidden/>
     <w:unhideWhenUsed/>
@@ -6290,10 +6448,10 @@
       <w:bCs/>
     </w:rPr>
   </w:style>
-  <w:style w:type="character" w:customStyle="1" w:styleId="ObjetducommentaireCar">
-    <w:name w:val="Objet du commentaire Car"/>
-    <w:basedOn w:val="CommentaireCar"/>
-    <w:link w:val="Objetducommentaire"/>
+  <w:style w:type="character" w:customStyle="1" w:styleId="CommentSubjectChar">
+    <w:name w:val="Comment Subject Char"/>
+    <w:basedOn w:val="CommentTextChar"/>
+    <w:link w:val="CommentSubject"/>
     <w:uiPriority w:val="99"/>
     <w:semiHidden/>
     <w:rsid w:val="005F152D"/>
@@ -6305,9 +6463,9 @@
       <w:szCs w:val="20"/>
     </w:rPr>
   </w:style>
-  <w:style w:type="table" w:styleId="Grilledutableau">
+  <w:style w:type="table" w:styleId="TableGrid">
     <w:name w:val="Table Grid"/>
-    <w:basedOn w:val="TableauNormal"/>
+    <w:basedOn w:val="TableNormal"/>
     <w:uiPriority w:val="39"/>
     <w:rsid w:val="00C86DD4"/>
     <w:tblPr>
@@ -6321,7 +6479,7 @@
       </w:tblBorders>
     </w:tblPr>
   </w:style>
-  <w:style w:type="paragraph" w:styleId="Rvision">
+  <w:style w:type="paragraph" w:styleId="Revision">
     <w:name w:val="Revision"/>
     <w:hidden/>
     <w:uiPriority w:val="99"/>
@@ -6336,9 +6494,9 @@
       <w:rFonts w:ascii="Tahoma" w:eastAsia="Tahoma" w:hAnsi="Tahoma" w:cs="Tahoma"/>
     </w:rPr>
   </w:style>
-  <w:style w:type="character" w:styleId="Mentionnonrsolue">
+  <w:style w:type="character" w:styleId="UnresolvedMention">
     <w:name w:val="Unresolved Mention"/>
-    <w:basedOn w:val="Policepardfaut"/>
+    <w:basedOn w:val="DefaultParagraphFont"/>
     <w:uiPriority w:val="99"/>
     <w:semiHidden/>
     <w:unhideWhenUsed/>
@@ -6348,9 +6506,9 @@
       <w:shd w:val="clear" w:color="auto" w:fill="E1DFDD"/>
     </w:rPr>
   </w:style>
-  <w:style w:type="character" w:styleId="Lienhypertextesuivivisit">
+  <w:style w:type="character" w:styleId="FollowedHyperlink">
     <w:name w:val="FollowedHyperlink"/>
-    <w:basedOn w:val="Policepardfaut"/>
+    <w:basedOn w:val="DefaultParagraphFont"/>
     <w:uiPriority w:val="99"/>
     <w:semiHidden/>
     <w:unhideWhenUsed/>

</xml_diff>